<commit_message>
- Adding Software Requirements And Architecture document
</commit_message>
<xml_diff>
--- a/Template_Files/04_TechnicalSafetyConcept_LaneAssistance.docx
+++ b/Template_Files/04_TechnicalSafetyConcept_LaneAssistance.docx
@@ -1,6 +1,6 @@
 
 <file path=word/document.xml><?xml version="1.0" encoding="utf-8"?>
-<w:document xmlns:wpc="http://schemas.microsoft.com/office/word/2010/wordprocessingCanvas" xmlns:cx="http://schemas.microsoft.com/office/drawing/2014/chartex" xmlns:mc="http://schemas.openxmlformats.org/markup-compatibility/2006" xmlns:o="urn:schemas-microsoft-com:office:office" xmlns:r="http://schemas.openxmlformats.org/officeDocument/2006/relationships" xmlns:m="http://schemas.openxmlformats.org/officeDocument/2006/math" xmlns:v="urn:schemas-microsoft-com:vml" xmlns:wp14="http://schemas.microsoft.com/office/word/2010/wordprocessingDrawing" xmlns:wp="http://schemas.openxmlformats.org/drawingml/2006/wordprocessingDrawing" xmlns:w10="urn:schemas-microsoft-com:office:word" xmlns:w="http://schemas.openxmlformats.org/wordprocessingml/2006/main" xmlns:w14="http://schemas.microsoft.com/office/word/2010/wordml" xmlns:w15="http://schemas.microsoft.com/office/word/2012/wordml" xmlns:w16se="http://schemas.microsoft.com/office/word/2015/wordml/symex" xmlns:wpg="http://schemas.microsoft.com/office/word/2010/wordprocessingGroup" xmlns:wpi="http://schemas.microsoft.com/office/word/2010/wordprocessingInk" xmlns:wne="http://schemas.microsoft.com/office/word/2006/wordml" xmlns:wps="http://schemas.microsoft.com/office/word/2010/wordprocessingShape" mc:Ignorable="w14 w15 w16se wp14">
+<w:document xmlns:wpc="http://schemas.microsoft.com/office/word/2010/wordprocessingCanvas" xmlns:mc="http://schemas.openxmlformats.org/markup-compatibility/2006" xmlns:o="urn:schemas-microsoft-com:office:office" xmlns:r="http://schemas.openxmlformats.org/officeDocument/2006/relationships" xmlns:m="http://schemas.openxmlformats.org/officeDocument/2006/math" xmlns:v="urn:schemas-microsoft-com:vml" xmlns:wp14="http://schemas.microsoft.com/office/word/2010/wordprocessingDrawing" xmlns:wp="http://schemas.openxmlformats.org/drawingml/2006/wordprocessingDrawing" xmlns:w10="urn:schemas-microsoft-com:office:word" xmlns:w="http://schemas.openxmlformats.org/wordprocessingml/2006/main" xmlns:w14="http://schemas.microsoft.com/office/word/2010/wordml" xmlns:w15="http://schemas.microsoft.com/office/word/2012/wordml" xmlns:wpg="http://schemas.microsoft.com/office/word/2010/wordprocessingGroup" xmlns:wpi="http://schemas.microsoft.com/office/word/2010/wordprocessingInk" xmlns:wne="http://schemas.microsoft.com/office/word/2006/wordml" xmlns:wps="http://schemas.microsoft.com/office/word/2010/wordprocessingShape" mc:Ignorable="w14 w15 wp14">
   <w:body>
     <w:p>
       <w:pPr>
@@ -628,7 +628,7 @@
                 <w:sz w:val="22"/>
                 <w:szCs w:val="22"/>
               </w:rPr>
-              <w:t>Fill in the complete document</w:t>
+              <w:t>Finalize the document</w:t>
             </w:r>
           </w:p>
         </w:tc>
@@ -865,6 +865,7 @@
           <w:docPartUnique/>
         </w:docPartObj>
       </w:sdtPr>
+      <w:sdtEndPr/>
       <w:sdtContent>
         <w:p>
           <w:pPr>
@@ -1159,7 +1160,15 @@
     </w:p>
     <w:p>
       <w:r>
-        <w:t>The purpose of the technical safety concept (TSC) is to gets into more details of the functional safety concept (FSC) including:</w:t>
+        <w:t>The purpose of the technical</w:t>
+      </w:r>
+      <w:r>
+        <w:t xml:space="preserve"> safety concept (TSC) is to get</w:t>
+      </w:r>
+      <w:bookmarkStart w:id="12" w:name="_GoBack"/>
+      <w:bookmarkEnd w:id="12"/>
+      <w:r>
+        <w:t xml:space="preserve"> into more details of the functional safety concept (FSC) including:</w:t>
       </w:r>
     </w:p>
     <w:p>
@@ -1191,8 +1200,8 @@
         <w:pStyle w:val="Heading1"/>
         <w:contextualSpacing w:val="0"/>
       </w:pPr>
-      <w:bookmarkStart w:id="12" w:name="_757cx6xm46zb" w:colFirst="0" w:colLast="0"/>
-      <w:bookmarkEnd w:id="12"/>
+      <w:bookmarkStart w:id="13" w:name="_757cx6xm46zb" w:colFirst="0" w:colLast="0"/>
+      <w:bookmarkEnd w:id="13"/>
       <w:r>
         <w:t>Inputs to the Technical Safety Concept</w:t>
       </w:r>
@@ -1202,8 +1211,8 @@
         <w:pStyle w:val="Heading2"/>
         <w:contextualSpacing w:val="0"/>
       </w:pPr>
-      <w:bookmarkStart w:id="13" w:name="_2f9rjqxbsp2" w:colFirst="0" w:colLast="0"/>
-      <w:bookmarkEnd w:id="13"/>
+      <w:bookmarkStart w:id="14" w:name="_2f9rjqxbsp2" w:colFirst="0" w:colLast="0"/>
+      <w:bookmarkEnd w:id="14"/>
       <w:r>
         <w:t>Functional Safety Requirements</w:t>
       </w:r>
@@ -2110,8 +2119,8 @@
         <w:pStyle w:val="Heading2"/>
         <w:contextualSpacing w:val="0"/>
       </w:pPr>
-      <w:bookmarkStart w:id="14" w:name="_qp3s9pvua9mt" w:colFirst="0" w:colLast="0"/>
-      <w:bookmarkEnd w:id="14"/>
+      <w:bookmarkStart w:id="15" w:name="_qp3s9pvua9mt" w:colFirst="0" w:colLast="0"/>
+      <w:bookmarkEnd w:id="15"/>
       <w:r>
         <w:lastRenderedPageBreak/>
         <w:t>Refined System Architecture from Functional Safety Concept</w:t>
@@ -2143,7 +2152,7 @@
             <v:path o:extrusionok="f" gradientshapeok="t" o:connecttype="rect"/>
             <o:lock v:ext="edit" aspectratio="t"/>
           </v:shapetype>
-          <v:shape id="_x0000_i1026" type="#_x0000_t75" style="width:467.7pt;height:262.95pt">
+          <v:shape id="_x0000_i1025" type="#_x0000_t75" style="width:467.55pt;height:263.1pt">
             <v:imagedata r:id="rId8" o:title="graphic_asset_3"/>
           </v:shape>
         </w:pict>
@@ -2154,8 +2163,8 @@
         <w:pStyle w:val="Heading3"/>
         <w:contextualSpacing w:val="0"/>
       </w:pPr>
-      <w:bookmarkStart w:id="15" w:name="_qvk4x8rvn2fn" w:colFirst="0" w:colLast="0"/>
-      <w:bookmarkEnd w:id="15"/>
+      <w:bookmarkStart w:id="16" w:name="_qvk4x8rvn2fn" w:colFirst="0" w:colLast="0"/>
+      <w:bookmarkEnd w:id="16"/>
     </w:p>
     <w:p/>
     <w:p/>
@@ -2183,8 +2192,8 @@
         <w:pStyle w:val="Heading3"/>
         <w:contextualSpacing w:val="0"/>
       </w:pPr>
-      <w:bookmarkStart w:id="16" w:name="_cqb49updinx4" w:colFirst="0" w:colLast="0"/>
-      <w:bookmarkEnd w:id="16"/>
+      <w:bookmarkStart w:id="17" w:name="_cqb49updinx4" w:colFirst="0" w:colLast="0"/>
+      <w:bookmarkEnd w:id="17"/>
       <w:r>
         <w:lastRenderedPageBreak/>
         <w:t>Functional overview of architecture elements</w:t>
@@ -2767,25 +2776,7 @@
               <w:spacing w:line="240" w:lineRule="auto"/>
             </w:pPr>
             <w:r>
-              <w:t xml:space="preserve">The functional safety </w:t>
-            </w:r>
-            <w:r>
-              <w:t>module that ensures that LKA</w:t>
-            </w:r>
-            <w:r>
-              <w:t xml:space="preserve"> primary torque amplitude is </w:t>
-            </w:r>
-            <w:r>
-              <w:t xml:space="preserve">applied gradually, </w:t>
-            </w:r>
-            <w:r>
-              <w:t xml:space="preserve">below the specified limit, </w:t>
-            </w:r>
-            <w:r>
-              <w:t xml:space="preserve">and applied in the correct direction, </w:t>
-            </w:r>
-            <w:r>
-              <w:t>otherwise it will go to the specified safe state</w:t>
+              <w:t>The functional safety module that ensures that LKA primary torque amplitude is applied gradually, below the specified limit, and applied in the correct direction, otherwise it will go to the specified safe state</w:t>
             </w:r>
           </w:p>
         </w:tc>
@@ -2886,8 +2877,8 @@
         <w:pStyle w:val="Heading1"/>
         <w:contextualSpacing w:val="0"/>
       </w:pPr>
-      <w:bookmarkStart w:id="17" w:name="_mx8us8onanqo" w:colFirst="0" w:colLast="0"/>
-      <w:bookmarkEnd w:id="17"/>
+      <w:bookmarkStart w:id="18" w:name="_mx8us8onanqo" w:colFirst="0" w:colLast="0"/>
+      <w:bookmarkEnd w:id="18"/>
       <w:r>
         <w:lastRenderedPageBreak/>
         <w:t>Technical Safety Concept</w:t>
@@ -2898,8 +2889,8 @@
         <w:pStyle w:val="Heading2"/>
         <w:contextualSpacing w:val="0"/>
       </w:pPr>
-      <w:bookmarkStart w:id="18" w:name="_lnxjuovv6kca" w:colFirst="0" w:colLast="0"/>
-      <w:bookmarkEnd w:id="18"/>
+      <w:bookmarkStart w:id="19" w:name="_lnxjuovv6kca" w:colFirst="0" w:colLast="0"/>
+      <w:bookmarkEnd w:id="19"/>
       <w:r>
         <w:t>Technical Safety Requirements</w:t>
       </w:r>
@@ -6677,10 +6668,7 @@
               <w:widowControl w:val="0"/>
             </w:pPr>
             <w:r>
-              <w:t>Lane Keeping Assistance (LKA)</w:t>
-            </w:r>
-            <w:r>
-              <w:t xml:space="preserve"> </w:t>
+              <w:t xml:space="preserve">Lane Keeping Assistance (LKA) </w:t>
             </w:r>
             <w:r>
               <w:t xml:space="preserve">safety component shall ensure that the </w:t>
@@ -6700,16 +6688,10 @@
               <w:t xml:space="preserve">’ sent to the ‘final electronic power steering torque’ component is </w:t>
             </w:r>
             <w:r>
-              <w:t xml:space="preserve">applied for only </w:t>
-            </w:r>
-            <w:r>
-              <w:t>MAX_DURATION</w:t>
-            </w:r>
-            <w:r>
-              <w:t xml:space="preserve"> </w:t>
-            </w:r>
-            <w:r>
-              <w:t>time duration</w:t>
+              <w:t>applied for only MAX_DURATION</w:t>
+            </w:r>
+            <w:r>
+              <w:t xml:space="preserve"> time duration</w:t>
             </w:r>
           </w:p>
         </w:tc>
@@ -7571,10 +7553,7 @@
     </w:p>
     <w:p>
       <w:r>
-        <w:t>Functional Safety Requirement 03</w:t>
-      </w:r>
-      <w:r>
-        <w:t>-1 with its associated system elements</w:t>
+        <w:t>Functional Safety Requirement 03-1 with its associated system elements</w:t>
       </w:r>
     </w:p>
     <w:p>
@@ -7785,10 +7764,7 @@
               <w:spacing w:line="240" w:lineRule="auto"/>
             </w:pPr>
             <w:r>
-              <w:t>03</w:t>
-            </w:r>
-            <w:r>
-              <w:t>-01</w:t>
+              <w:t>03-01</w:t>
             </w:r>
           </w:p>
         </w:tc>
@@ -8163,17 +8139,11 @@
               <w:t xml:space="preserve">Lane Keeping Assistance (LKA) </w:t>
             </w:r>
             <w:r>
-              <w:t>safety component shall ensu</w:t>
-            </w:r>
-            <w:r>
-              <w:t>re that the amplitude of the ‘</w:t>
+              <w:t>safety component shall ensure that the amplitude of the ‘</w:t>
             </w:r>
             <w:proofErr w:type="spellStart"/>
             <w:r>
-              <w:t>LK</w:t>
-            </w:r>
-            <w:r>
-              <w:t>W_Torque_Request</w:t>
+              <w:t>LKW_Torque_Request</w:t>
             </w:r>
             <w:proofErr w:type="spellEnd"/>
             <w:r>
@@ -8295,13 +8265,7 @@
     <w:p>
       <w:r>
         <w:lastRenderedPageBreak/>
-        <w:t>Functional Safety Re</w:t>
-      </w:r>
-      <w:r>
-        <w:t>quirement 04</w:t>
-      </w:r>
-      <w:r>
-        <w:t>-1 with its associated system elements</w:t>
+        <w:t>Functional Safety Requirement 04-1 with its associated system elements</w:t>
       </w:r>
     </w:p>
     <w:p>
@@ -8626,13 +8590,7 @@
     <w:p/>
     <w:p>
       <w:r>
-        <w:t xml:space="preserve">Technical Safety Requirements related to </w:t>
-      </w:r>
-      <w:r>
-        <w:t>Functional Safety Requirement 04</w:t>
-      </w:r>
-      <w:r>
-        <w:t>-01 are:</w:t>
+        <w:t>Technical Safety Requirements related to Functional Safety Requirement 04-01 are:</w:t>
       </w:r>
     </w:p>
     <w:tbl>
@@ -8953,8 +8911,6 @@
             <w:r>
               <w:t>0</w:t>
             </w:r>
-            <w:bookmarkStart w:id="19" w:name="_GoBack"/>
-            <w:bookmarkEnd w:id="19"/>
             <w:r>
               <w:t>0ms</w:t>
             </w:r>
@@ -9627,7 +9583,7 @@
           <w:color w:val="B7B7B7"/>
         </w:rPr>
         <w:pict>
-          <v:shape id="_x0000_i1025" type="#_x0000_t75" style="width:467.7pt;height:262.95pt">
+          <v:shape id="_x0000_i1026" type="#_x0000_t75" style="width:467.55pt;height:263.1pt">
             <v:imagedata r:id="rId9" o:title="graphic_asset_4"/>
           </v:shape>
         </w:pict>
@@ -10148,7 +10104,7 @@
 </file>
 
 <file path=word/numbering.xml><?xml version="1.0" encoding="utf-8"?>
-<w:numbering xmlns:wpc="http://schemas.microsoft.com/office/word/2010/wordprocessingCanvas" xmlns:cx="http://schemas.microsoft.com/office/drawing/2014/chartex" xmlns:mc="http://schemas.openxmlformats.org/markup-compatibility/2006" xmlns:o="urn:schemas-microsoft-com:office:office" xmlns:r="http://schemas.openxmlformats.org/officeDocument/2006/relationships" xmlns:m="http://schemas.openxmlformats.org/officeDocument/2006/math" xmlns:v="urn:schemas-microsoft-com:vml" xmlns:wp14="http://schemas.microsoft.com/office/word/2010/wordprocessingDrawing" xmlns:wp="http://schemas.openxmlformats.org/drawingml/2006/wordprocessingDrawing" xmlns:w10="urn:schemas-microsoft-com:office:word" xmlns:w="http://schemas.openxmlformats.org/wordprocessingml/2006/main" xmlns:w14="http://schemas.microsoft.com/office/word/2010/wordml" xmlns:w15="http://schemas.microsoft.com/office/word/2012/wordml" xmlns:w16se="http://schemas.microsoft.com/office/word/2015/wordml/symex" xmlns:wpg="http://schemas.microsoft.com/office/word/2010/wordprocessingGroup" xmlns:wpi="http://schemas.microsoft.com/office/word/2010/wordprocessingInk" xmlns:wne="http://schemas.microsoft.com/office/word/2006/wordml" xmlns:wps="http://schemas.microsoft.com/office/word/2010/wordprocessingShape" mc:Ignorable="w14 w15 w16se wp14">
+<w:numbering xmlns:wpc="http://schemas.microsoft.com/office/word/2010/wordprocessingCanvas" xmlns:mc="http://schemas.openxmlformats.org/markup-compatibility/2006" xmlns:o="urn:schemas-microsoft-com:office:office" xmlns:r="http://schemas.openxmlformats.org/officeDocument/2006/relationships" xmlns:m="http://schemas.openxmlformats.org/officeDocument/2006/math" xmlns:v="urn:schemas-microsoft-com:vml" xmlns:wp14="http://schemas.microsoft.com/office/word/2010/wordprocessingDrawing" xmlns:wp="http://schemas.openxmlformats.org/drawingml/2006/wordprocessingDrawing" xmlns:w10="urn:schemas-microsoft-com:office:word" xmlns:w="http://schemas.openxmlformats.org/wordprocessingml/2006/main" xmlns:w14="http://schemas.microsoft.com/office/word/2010/wordml" xmlns:w15="http://schemas.microsoft.com/office/word/2012/wordml" xmlns:wpg="http://schemas.microsoft.com/office/word/2010/wordprocessingGroup" xmlns:wpi="http://schemas.microsoft.com/office/word/2010/wordprocessingInk" xmlns:wne="http://schemas.microsoft.com/office/word/2006/wordml" xmlns:wps="http://schemas.microsoft.com/office/word/2010/wordprocessingShape" mc:Ignorable="w14 w15 wp14">
   <w:abstractNum w:abstractNumId="0" w15:restartNumberingAfterBreak="0">
     <w:nsid w:val="2BF16B07"/>
     <w:multiLevelType w:val="hybridMultilevel"/>
@@ -10269,7 +10225,7 @@
 </file>
 
 <file path=word/styles.xml><?xml version="1.0" encoding="utf-8"?>
-<w:styles xmlns:mc="http://schemas.openxmlformats.org/markup-compatibility/2006" xmlns:r="http://schemas.openxmlformats.org/officeDocument/2006/relationships" xmlns:w="http://schemas.openxmlformats.org/wordprocessingml/2006/main" xmlns:w14="http://schemas.microsoft.com/office/word/2010/wordml" xmlns:w15="http://schemas.microsoft.com/office/word/2012/wordml" xmlns:w16se="http://schemas.microsoft.com/office/word/2015/wordml/symex" mc:Ignorable="w14 w15 w16se">
+<w:styles xmlns:mc="http://schemas.openxmlformats.org/markup-compatibility/2006" xmlns:r="http://schemas.openxmlformats.org/officeDocument/2006/relationships" xmlns:w="http://schemas.openxmlformats.org/wordprocessingml/2006/main" xmlns:w14="http://schemas.microsoft.com/office/word/2010/wordml" xmlns:w15="http://schemas.microsoft.com/office/word/2012/wordml" mc:Ignorable="w14 w15">
   <w:docDefaults>
     <w:rPrDefault>
       <w:rPr>

</xml_diff>